<commit_message>
Dodana dokumentacija (azurirana 05.04.2017)
</commit_message>
<xml_diff>
--- a/NWTProjekat/PaymentsModule/src/main/java/Documentation/NWT-OnGoingDocument.docx
+++ b/NWTProjekat/PaymentsModule/src/main/java/Documentation/NWT-OnGoingDocument.docx
@@ -41,6 +41,7 @@
       <w:r>
         <w:rPr>
           <w:noProof/>
+          <w:lang w:val="bs-Latn-BA" w:eastAsia="bs-Latn-BA"/>
         </w:rPr>
         <w:drawing>
           <wp:inline distT="0" distB="0" distL="0" distR="0" wp14:anchorId="32BB404E" wp14:editId="2E71B665">
@@ -91,6 +92,7 @@
       <w:r>
         <w:rPr>
           <w:noProof/>
+          <w:lang w:val="bs-Latn-BA" w:eastAsia="bs-Latn-BA"/>
         </w:rPr>
         <w:drawing>
           <wp:inline distT="0" distB="0" distL="0" distR="0" wp14:anchorId="03D7ADA5" wp14:editId="5580A4BC">
@@ -572,6 +574,7 @@
       <w:r>
         <w:rPr>
           <w:noProof/>
+          <w:lang w:val="bs-Latn-BA" w:eastAsia="bs-Latn-BA"/>
         </w:rPr>
         <w:drawing>
           <wp:inline distT="0" distB="0" distL="0" distR="0" wp14:anchorId="7F6D5524" wp14:editId="13F46D3D">
@@ -627,6 +630,7 @@
       <w:r>
         <w:rPr>
           <w:noProof/>
+          <w:lang w:val="bs-Latn-BA" w:eastAsia="bs-Latn-BA"/>
         </w:rPr>
         <w:drawing>
           <wp:inline distT="0" distB="0" distL="0" distR="0" wp14:anchorId="7EB4FDDC" wp14:editId="64FA513D">
@@ -674,6 +678,7 @@
       <w:r>
         <w:rPr>
           <w:noProof/>
+          <w:lang w:val="bs-Latn-BA" w:eastAsia="bs-Latn-BA"/>
         </w:rPr>
         <w:drawing>
           <wp:inline distT="0" distB="0" distL="0" distR="0" wp14:anchorId="48A37966" wp14:editId="1DE95065">
@@ -722,6 +727,7 @@
       <w:r>
         <w:rPr>
           <w:noProof/>
+          <w:lang w:val="bs-Latn-BA" w:eastAsia="bs-Latn-BA"/>
         </w:rPr>
         <w:drawing>
           <wp:inline distT="0" distB="0" distL="0" distR="0" wp14:anchorId="35F42D71" wp14:editId="794EFCEA">
@@ -769,6 +775,7 @@
       <w:r>
         <w:rPr>
           <w:noProof/>
+          <w:lang w:val="bs-Latn-BA" w:eastAsia="bs-Latn-BA"/>
         </w:rPr>
         <w:drawing>
           <wp:inline distT="0" distB="0" distL="0" distR="0" wp14:anchorId="53F5DA4D" wp14:editId="15D5DEFD">
@@ -817,6 +824,7 @@
       <w:r>
         <w:rPr>
           <w:noProof/>
+          <w:lang w:val="bs-Latn-BA" w:eastAsia="bs-Latn-BA"/>
         </w:rPr>
         <w:lastRenderedPageBreak/>
         <w:drawing>
@@ -865,6 +873,7 @@
       <w:r>
         <w:rPr>
           <w:noProof/>
+          <w:lang w:val="bs-Latn-BA" w:eastAsia="bs-Latn-BA"/>
         </w:rPr>
         <w:drawing>
           <wp:inline distT="0" distB="0" distL="0" distR="0" wp14:anchorId="77A94777" wp14:editId="2F6B6962">
@@ -913,6 +922,7 @@
       <w:r>
         <w:rPr>
           <w:noProof/>
+          <w:lang w:val="bs-Latn-BA" w:eastAsia="bs-Latn-BA"/>
         </w:rPr>
         <w:lastRenderedPageBreak/>
         <w:drawing>
@@ -972,6 +982,7 @@
       <w:r>
         <w:rPr>
           <w:noProof/>
+          <w:lang w:val="bs-Latn-BA" w:eastAsia="bs-Latn-BA"/>
         </w:rPr>
         <w:drawing>
           <wp:inline distT="0" distB="0" distL="0" distR="0" wp14:anchorId="5E4FE702" wp14:editId="03573708">
@@ -1020,6 +1031,7 @@
       <w:r>
         <w:rPr>
           <w:noProof/>
+          <w:lang w:val="bs-Latn-BA" w:eastAsia="bs-Latn-BA"/>
         </w:rPr>
         <w:drawing>
           <wp:inline distT="0" distB="0" distL="0" distR="0" wp14:anchorId="36BD97C5" wp14:editId="191CE2A2">
@@ -1068,6 +1080,7 @@
       <w:r>
         <w:rPr>
           <w:noProof/>
+          <w:lang w:val="bs-Latn-BA" w:eastAsia="bs-Latn-BA"/>
         </w:rPr>
         <w:drawing>
           <wp:inline distT="0" distB="0" distL="0" distR="0" wp14:anchorId="20D454B5" wp14:editId="7CF39CE9">
@@ -1116,6 +1129,7 @@
       <w:r>
         <w:rPr>
           <w:noProof/>
+          <w:lang w:val="bs-Latn-BA" w:eastAsia="bs-Latn-BA"/>
         </w:rPr>
         <w:lastRenderedPageBreak/>
         <w:drawing>
@@ -1165,6 +1179,7 @@
       <w:r>
         <w:rPr>
           <w:noProof/>
+          <w:lang w:val="bs-Latn-BA" w:eastAsia="bs-Latn-BA"/>
         </w:rPr>
         <w:drawing>
           <wp:inline distT="0" distB="0" distL="0" distR="0" wp14:anchorId="676D5A05" wp14:editId="781AC631">
@@ -1213,6 +1228,7 @@
       <w:r>
         <w:rPr>
           <w:noProof/>
+          <w:lang w:val="bs-Latn-BA" w:eastAsia="bs-Latn-BA"/>
         </w:rPr>
         <w:drawing>
           <wp:inline distT="0" distB="0" distL="0" distR="0" wp14:anchorId="298A6394" wp14:editId="373372C4">
@@ -1261,6 +1277,7 @@
       <w:r>
         <w:rPr>
           <w:noProof/>
+          <w:lang w:val="bs-Latn-BA" w:eastAsia="bs-Latn-BA"/>
         </w:rPr>
         <w:lastRenderedPageBreak/>
         <w:drawing>
@@ -1315,6 +1332,7 @@
       <w:r>
         <w:rPr>
           <w:noProof/>
+          <w:lang w:val="bs-Latn-BA" w:eastAsia="bs-Latn-BA"/>
         </w:rPr>
         <w:drawing>
           <wp:inline distT="0" distB="0" distL="0" distR="0" wp14:anchorId="3AB8266F" wp14:editId="16EE00CD">
@@ -1363,6 +1381,7 @@
       <w:r>
         <w:rPr>
           <w:noProof/>
+          <w:lang w:val="bs-Latn-BA" w:eastAsia="bs-Latn-BA"/>
         </w:rPr>
         <w:lastRenderedPageBreak/>
         <w:drawing>
@@ -1412,6 +1431,7 @@
       <w:r>
         <w:rPr>
           <w:noProof/>
+          <w:lang w:val="bs-Latn-BA" w:eastAsia="bs-Latn-BA"/>
         </w:rPr>
         <w:drawing>
           <wp:inline distT="0" distB="0" distL="0" distR="0" wp14:anchorId="23145669" wp14:editId="43492A68">
@@ -1460,6 +1480,7 @@
       <w:r>
         <w:rPr>
           <w:noProof/>
+          <w:lang w:val="bs-Latn-BA" w:eastAsia="bs-Latn-BA"/>
         </w:rPr>
         <w:drawing>
           <wp:inline distT="0" distB="0" distL="0" distR="0" wp14:anchorId="14744266" wp14:editId="148955DF">
@@ -1499,6 +1520,211 @@
       </w:r>
     </w:p>
     <w:p/>
+    <w:p>
+      <w:r>
+        <w:t>Zadatak 3 – EUREKA</w:t>
+      </w:r>
+    </w:p>
+    <w:p>
+      <w:r>
+        <w:t>Da bi se podesila eureka server, potrebno je dodati novi projekat(module) I main classu oznaciti notacijom EnableEurekaServer:</w:t>
+      </w:r>
+    </w:p>
+    <w:p>
+      <w:r>
+        <w:rPr>
+          <w:noProof/>
+          <w:lang w:val="bs-Latn-BA" w:eastAsia="bs-Latn-BA"/>
+        </w:rPr>
+        <w:lastRenderedPageBreak/>
+        <w:drawing>
+          <wp:inline distT="0" distB="0" distL="0" distR="0" wp14:anchorId="5E38C40B" wp14:editId="2AC7E2B5">
+            <wp:extent cx="5943600" cy="1765300"/>
+            <wp:effectExtent l="0" t="0" r="0" b="6350"/>
+            <wp:docPr id="22" name="Picture 22"/>
+            <wp:cNvGraphicFramePr>
+              <a:graphicFrameLocks xmlns:a="http://schemas.openxmlformats.org/drawingml/2006/main" noChangeAspect="1"/>
+            </wp:cNvGraphicFramePr>
+            <a:graphic xmlns:a="http://schemas.openxmlformats.org/drawingml/2006/main">
+              <a:graphicData uri="http://schemas.openxmlformats.org/drawingml/2006/picture">
+                <pic:pic xmlns:pic="http://schemas.openxmlformats.org/drawingml/2006/picture">
+                  <pic:nvPicPr>
+                    <pic:cNvPr id="1" name=""/>
+                    <pic:cNvPicPr/>
+                  </pic:nvPicPr>
+                  <pic:blipFill>
+                    <a:blip r:embed="rId26"/>
+                    <a:stretch>
+                      <a:fillRect/>
+                    </a:stretch>
+                  </pic:blipFill>
+                  <pic:spPr>
+                    <a:xfrm>
+                      <a:off x="0" y="0"/>
+                      <a:ext cx="5943600" cy="1765300"/>
+                    </a:xfrm>
+                    <a:prstGeom prst="rect">
+                      <a:avLst/>
+                    </a:prstGeom>
+                  </pic:spPr>
+                </pic:pic>
+              </a:graphicData>
+            </a:graphic>
+          </wp:inline>
+        </w:drawing>
+      </w:r>
+    </w:p>
+    <w:p/>
+    <w:p>
+      <w:r>
+        <w:t>Zatim se podesi klijent, na nacin da se doda notacija EnableDiscoveryClient</w:t>
+      </w:r>
+    </w:p>
+    <w:p/>
+    <w:p>
+      <w:r>
+        <w:rPr>
+          <w:noProof/>
+          <w:lang w:val="bs-Latn-BA" w:eastAsia="bs-Latn-BA"/>
+        </w:rPr>
+        <w:drawing>
+          <wp:inline distT="0" distB="0" distL="0" distR="0" wp14:anchorId="412A4133" wp14:editId="4BE67C91">
+            <wp:extent cx="5943600" cy="2075180"/>
+            <wp:effectExtent l="0" t="0" r="0" b="1270"/>
+            <wp:docPr id="23" name="Picture 23"/>
+            <wp:cNvGraphicFramePr>
+              <a:graphicFrameLocks xmlns:a="http://schemas.openxmlformats.org/drawingml/2006/main" noChangeAspect="1"/>
+            </wp:cNvGraphicFramePr>
+            <a:graphic xmlns:a="http://schemas.openxmlformats.org/drawingml/2006/main">
+              <a:graphicData uri="http://schemas.openxmlformats.org/drawingml/2006/picture">
+                <pic:pic xmlns:pic="http://schemas.openxmlformats.org/drawingml/2006/picture">
+                  <pic:nvPicPr>
+                    <pic:cNvPr id="1" name=""/>
+                    <pic:cNvPicPr/>
+                  </pic:nvPicPr>
+                  <pic:blipFill>
+                    <a:blip r:embed="rId27"/>
+                    <a:stretch>
+                      <a:fillRect/>
+                    </a:stretch>
+                  </pic:blipFill>
+                  <pic:spPr>
+                    <a:xfrm>
+                      <a:off x="0" y="0"/>
+                      <a:ext cx="5943600" cy="2075180"/>
+                    </a:xfrm>
+                    <a:prstGeom prst="rect">
+                      <a:avLst/>
+                    </a:prstGeom>
+                  </pic:spPr>
+                </pic:pic>
+              </a:graphicData>
+            </a:graphic>
+          </wp:inline>
+        </w:drawing>
+      </w:r>
+    </w:p>
+    <w:p/>
+    <w:p>
+      <w:r>
+        <w:lastRenderedPageBreak/>
+        <w:t xml:space="preserve">Da bi se provjerilo da je sve uredu, pokrenu se redom ConfigServer, EurekaServer I Client, u mom slucaju Client je PaymentsModule, te se nakon pokretanja svih servisa otvori localhost:8761: </w:t>
+      </w:r>
+      <w:r>
+        <w:br/>
+      </w:r>
+      <w:r>
+        <w:rPr>
+          <w:noProof/>
+          <w:lang w:val="bs-Latn-BA" w:eastAsia="bs-Latn-BA"/>
+        </w:rPr>
+        <w:drawing>
+          <wp:inline distT="0" distB="0" distL="0" distR="0" wp14:anchorId="459E202B" wp14:editId="111F1B9E">
+            <wp:extent cx="5943600" cy="3248660"/>
+            <wp:effectExtent l="0" t="0" r="0" b="8890"/>
+            <wp:docPr id="24" name="Picture 24"/>
+            <wp:cNvGraphicFramePr>
+              <a:graphicFrameLocks xmlns:a="http://schemas.openxmlformats.org/drawingml/2006/main" noChangeAspect="1"/>
+            </wp:cNvGraphicFramePr>
+            <a:graphic xmlns:a="http://schemas.openxmlformats.org/drawingml/2006/main">
+              <a:graphicData uri="http://schemas.openxmlformats.org/drawingml/2006/picture">
+                <pic:pic xmlns:pic="http://schemas.openxmlformats.org/drawingml/2006/picture">
+                  <pic:nvPicPr>
+                    <pic:cNvPr id="1" name=""/>
+                    <pic:cNvPicPr/>
+                  </pic:nvPicPr>
+                  <pic:blipFill>
+                    <a:blip r:embed="rId28"/>
+                    <a:stretch>
+                      <a:fillRect/>
+                    </a:stretch>
+                  </pic:blipFill>
+                  <pic:spPr>
+                    <a:xfrm>
+                      <a:off x="0" y="0"/>
+                      <a:ext cx="5943600" cy="3248660"/>
+                    </a:xfrm>
+                    <a:prstGeom prst="rect">
+                      <a:avLst/>
+                    </a:prstGeom>
+                  </pic:spPr>
+                </pic:pic>
+              </a:graphicData>
+            </a:graphic>
+          </wp:inline>
+        </w:drawing>
+      </w:r>
+    </w:p>
+    <w:p/>
+    <w:p>
+      <w:r>
+        <w:t>A na clientu kada se pozove metoda service-instances/{applicationName} u mom slucaju /payments:</w:t>
+      </w:r>
+    </w:p>
+    <w:p>
+      <w:r>
+        <w:rPr>
+          <w:noProof/>
+          <w:lang w:val="bs-Latn-BA" w:eastAsia="bs-Latn-BA"/>
+        </w:rPr>
+        <w:lastRenderedPageBreak/>
+        <w:drawing>
+          <wp:inline distT="0" distB="0" distL="0" distR="0" wp14:anchorId="52224F4A" wp14:editId="517DCFDD">
+            <wp:extent cx="5943600" cy="7183120"/>
+            <wp:effectExtent l="0" t="0" r="0" b="0"/>
+            <wp:docPr id="25" name="Picture 25"/>
+            <wp:cNvGraphicFramePr>
+              <a:graphicFrameLocks xmlns:a="http://schemas.openxmlformats.org/drawingml/2006/main" noChangeAspect="1"/>
+            </wp:cNvGraphicFramePr>
+            <a:graphic xmlns:a="http://schemas.openxmlformats.org/drawingml/2006/main">
+              <a:graphicData uri="http://schemas.openxmlformats.org/drawingml/2006/picture">
+                <pic:pic xmlns:pic="http://schemas.openxmlformats.org/drawingml/2006/picture">
+                  <pic:nvPicPr>
+                    <pic:cNvPr id="1" name=""/>
+                    <pic:cNvPicPr/>
+                  </pic:nvPicPr>
+                  <pic:blipFill>
+                    <a:blip r:embed="rId29"/>
+                    <a:stretch>
+                      <a:fillRect/>
+                    </a:stretch>
+                  </pic:blipFill>
+                  <pic:spPr>
+                    <a:xfrm>
+                      <a:off x="0" y="0"/>
+                      <a:ext cx="5943600" cy="7183120"/>
+                    </a:xfrm>
+                    <a:prstGeom prst="rect">
+                      <a:avLst/>
+                    </a:prstGeom>
+                  </pic:spPr>
+                </pic:pic>
+              </a:graphicData>
+            </a:graphic>
+          </wp:inline>
+        </w:drawing>
+      </w:r>
+    </w:p>
     <w:p>
       <w:bookmarkStart w:id="0" w:name="_GoBack"/>
       <w:bookmarkEnd w:id="0"/>

</xml_diff>

<commit_message>
Preimenovani folderi u PaymentsService-u Azurirana dokumentacija (16.04.2017)
</commit_message>
<xml_diff>
--- a/NWTProjekat/PaymentsModule/src/main/java/Documentation/NWT-OnGoingDocument.docx
+++ b/NWTProjekat/PaymentsModule/src/main/java/Documentation/NWT-OnGoingDocument.docx
@@ -41,7 +41,6 @@
       <w:r>
         <w:rPr>
           <w:noProof/>
-          <w:lang w:val="bs-Latn-BA" w:eastAsia="bs-Latn-BA"/>
         </w:rPr>
         <w:drawing>
           <wp:inline distT="0" distB="0" distL="0" distR="0" wp14:anchorId="32BB404E" wp14:editId="2E71B665">
@@ -92,7 +91,6 @@
       <w:r>
         <w:rPr>
           <w:noProof/>
-          <w:lang w:val="bs-Latn-BA" w:eastAsia="bs-Latn-BA"/>
         </w:rPr>
         <w:drawing>
           <wp:inline distT="0" distB="0" distL="0" distR="0" wp14:anchorId="03D7ADA5" wp14:editId="5580A4BC">
@@ -574,7 +572,6 @@
       <w:r>
         <w:rPr>
           <w:noProof/>
-          <w:lang w:val="bs-Latn-BA" w:eastAsia="bs-Latn-BA"/>
         </w:rPr>
         <w:drawing>
           <wp:inline distT="0" distB="0" distL="0" distR="0" wp14:anchorId="7F6D5524" wp14:editId="13F46D3D">
@@ -630,7 +627,6 @@
       <w:r>
         <w:rPr>
           <w:noProof/>
-          <w:lang w:val="bs-Latn-BA" w:eastAsia="bs-Latn-BA"/>
         </w:rPr>
         <w:drawing>
           <wp:inline distT="0" distB="0" distL="0" distR="0" wp14:anchorId="7EB4FDDC" wp14:editId="64FA513D">
@@ -678,7 +674,6 @@
       <w:r>
         <w:rPr>
           <w:noProof/>
-          <w:lang w:val="bs-Latn-BA" w:eastAsia="bs-Latn-BA"/>
         </w:rPr>
         <w:drawing>
           <wp:inline distT="0" distB="0" distL="0" distR="0" wp14:anchorId="48A37966" wp14:editId="1DE95065">
@@ -727,7 +722,6 @@
       <w:r>
         <w:rPr>
           <w:noProof/>
-          <w:lang w:val="bs-Latn-BA" w:eastAsia="bs-Latn-BA"/>
         </w:rPr>
         <w:drawing>
           <wp:inline distT="0" distB="0" distL="0" distR="0" wp14:anchorId="35F42D71" wp14:editId="794EFCEA">
@@ -775,7 +769,6 @@
       <w:r>
         <w:rPr>
           <w:noProof/>
-          <w:lang w:val="bs-Latn-BA" w:eastAsia="bs-Latn-BA"/>
         </w:rPr>
         <w:drawing>
           <wp:inline distT="0" distB="0" distL="0" distR="0" wp14:anchorId="53F5DA4D" wp14:editId="15D5DEFD">
@@ -824,7 +817,6 @@
       <w:r>
         <w:rPr>
           <w:noProof/>
-          <w:lang w:val="bs-Latn-BA" w:eastAsia="bs-Latn-BA"/>
         </w:rPr>
         <w:lastRenderedPageBreak/>
         <w:drawing>
@@ -873,7 +865,6 @@
       <w:r>
         <w:rPr>
           <w:noProof/>
-          <w:lang w:val="bs-Latn-BA" w:eastAsia="bs-Latn-BA"/>
         </w:rPr>
         <w:drawing>
           <wp:inline distT="0" distB="0" distL="0" distR="0" wp14:anchorId="77A94777" wp14:editId="2F6B6962">
@@ -922,7 +913,6 @@
       <w:r>
         <w:rPr>
           <w:noProof/>
-          <w:lang w:val="bs-Latn-BA" w:eastAsia="bs-Latn-BA"/>
         </w:rPr>
         <w:lastRenderedPageBreak/>
         <w:drawing>
@@ -982,7 +972,6 @@
       <w:r>
         <w:rPr>
           <w:noProof/>
-          <w:lang w:val="bs-Latn-BA" w:eastAsia="bs-Latn-BA"/>
         </w:rPr>
         <w:drawing>
           <wp:inline distT="0" distB="0" distL="0" distR="0" wp14:anchorId="5E4FE702" wp14:editId="03573708">
@@ -1031,7 +1020,6 @@
       <w:r>
         <w:rPr>
           <w:noProof/>
-          <w:lang w:val="bs-Latn-BA" w:eastAsia="bs-Latn-BA"/>
         </w:rPr>
         <w:drawing>
           <wp:inline distT="0" distB="0" distL="0" distR="0" wp14:anchorId="36BD97C5" wp14:editId="191CE2A2">
@@ -1080,7 +1068,6 @@
       <w:r>
         <w:rPr>
           <w:noProof/>
-          <w:lang w:val="bs-Latn-BA" w:eastAsia="bs-Latn-BA"/>
         </w:rPr>
         <w:drawing>
           <wp:inline distT="0" distB="0" distL="0" distR="0" wp14:anchorId="20D454B5" wp14:editId="7CF39CE9">
@@ -1129,7 +1116,6 @@
       <w:r>
         <w:rPr>
           <w:noProof/>
-          <w:lang w:val="bs-Latn-BA" w:eastAsia="bs-Latn-BA"/>
         </w:rPr>
         <w:lastRenderedPageBreak/>
         <w:drawing>
@@ -1179,7 +1165,6 @@
       <w:r>
         <w:rPr>
           <w:noProof/>
-          <w:lang w:val="bs-Latn-BA" w:eastAsia="bs-Latn-BA"/>
         </w:rPr>
         <w:drawing>
           <wp:inline distT="0" distB="0" distL="0" distR="0" wp14:anchorId="676D5A05" wp14:editId="781AC631">
@@ -1228,7 +1213,6 @@
       <w:r>
         <w:rPr>
           <w:noProof/>
-          <w:lang w:val="bs-Latn-BA" w:eastAsia="bs-Latn-BA"/>
         </w:rPr>
         <w:drawing>
           <wp:inline distT="0" distB="0" distL="0" distR="0" wp14:anchorId="298A6394" wp14:editId="373372C4">
@@ -1277,7 +1261,6 @@
       <w:r>
         <w:rPr>
           <w:noProof/>
-          <w:lang w:val="bs-Latn-BA" w:eastAsia="bs-Latn-BA"/>
         </w:rPr>
         <w:lastRenderedPageBreak/>
         <w:drawing>
@@ -1332,7 +1315,6 @@
       <w:r>
         <w:rPr>
           <w:noProof/>
-          <w:lang w:val="bs-Latn-BA" w:eastAsia="bs-Latn-BA"/>
         </w:rPr>
         <w:drawing>
           <wp:inline distT="0" distB="0" distL="0" distR="0" wp14:anchorId="3AB8266F" wp14:editId="16EE00CD">
@@ -1381,7 +1363,6 @@
       <w:r>
         <w:rPr>
           <w:noProof/>
-          <w:lang w:val="bs-Latn-BA" w:eastAsia="bs-Latn-BA"/>
         </w:rPr>
         <w:lastRenderedPageBreak/>
         <w:drawing>
@@ -1431,7 +1412,6 @@
       <w:r>
         <w:rPr>
           <w:noProof/>
-          <w:lang w:val="bs-Latn-BA" w:eastAsia="bs-Latn-BA"/>
         </w:rPr>
         <w:drawing>
           <wp:inline distT="0" distB="0" distL="0" distR="0" wp14:anchorId="23145669" wp14:editId="43492A68">
@@ -1480,7 +1460,6 @@
       <w:r>
         <w:rPr>
           <w:noProof/>
-          <w:lang w:val="bs-Latn-BA" w:eastAsia="bs-Latn-BA"/>
         </w:rPr>
         <w:drawing>
           <wp:inline distT="0" distB="0" distL="0" distR="0" wp14:anchorId="14744266" wp14:editId="148955DF">
@@ -1534,7 +1513,6 @@
       <w:r>
         <w:rPr>
           <w:noProof/>
-          <w:lang w:val="bs-Latn-BA" w:eastAsia="bs-Latn-BA"/>
         </w:rPr>
         <w:lastRenderedPageBreak/>
         <w:drawing>
@@ -1585,7 +1563,6 @@
       <w:r>
         <w:rPr>
           <w:noProof/>
-          <w:lang w:val="bs-Latn-BA" w:eastAsia="bs-Latn-BA"/>
         </w:rPr>
         <w:drawing>
           <wp:inline distT="0" distB="0" distL="0" distR="0" wp14:anchorId="412A4133" wp14:editId="4BE67C91">
@@ -1636,7 +1613,6 @@
       <w:r>
         <w:rPr>
           <w:noProof/>
-          <w:lang w:val="bs-Latn-BA" w:eastAsia="bs-Latn-BA"/>
         </w:rPr>
         <w:drawing>
           <wp:inline distT="0" distB="0" distL="0" distR="0" wp14:anchorId="459E202B" wp14:editId="111F1B9E">
@@ -1685,7 +1661,6 @@
       <w:r>
         <w:rPr>
           <w:noProof/>
-          <w:lang w:val="bs-Latn-BA" w:eastAsia="bs-Latn-BA"/>
         </w:rPr>
         <w:lastRenderedPageBreak/>
         <w:drawing>
@@ -1725,7 +1700,162 @@
         </w:drawing>
       </w:r>
     </w:p>
-    <w:p>
+    <w:p/>
+    <w:p>
+      <w:r>
+        <w:br w:type="page"/>
+      </w:r>
+    </w:p>
+    <w:p>
+      <w:r>
+        <w:lastRenderedPageBreak/>
+        <w:t>Ispod je prikazana komunikacija izmedju UsersService-a i PaymentsService-a.</w:t>
+      </w:r>
+    </w:p>
+    <w:p/>
+    <w:p>
+      <w:r>
+        <w:t>Na slici ispod vidimo da se dohvataju svi nalozi vezani za id:</w:t>
+      </w:r>
+    </w:p>
+    <w:p>
+      <w:r>
+        <w:rPr>
+          <w:noProof/>
+        </w:rPr>
+        <w:drawing>
+          <wp:inline distT="0" distB="0" distL="0" distR="0" wp14:anchorId="3513B5D9" wp14:editId="3453612D">
+            <wp:extent cx="5943600" cy="2542540"/>
+            <wp:effectExtent l="0" t="0" r="0" b="0"/>
+            <wp:docPr id="26" name="Picture 26"/>
+            <wp:cNvGraphicFramePr>
+              <a:graphicFrameLocks xmlns:a="http://schemas.openxmlformats.org/drawingml/2006/main" noChangeAspect="1"/>
+            </wp:cNvGraphicFramePr>
+            <a:graphic xmlns:a="http://schemas.openxmlformats.org/drawingml/2006/main">
+              <a:graphicData uri="http://schemas.openxmlformats.org/drawingml/2006/picture">
+                <pic:pic xmlns:pic="http://schemas.openxmlformats.org/drawingml/2006/picture">
+                  <pic:nvPicPr>
+                    <pic:cNvPr id="1" name=""/>
+                    <pic:cNvPicPr/>
+                  </pic:nvPicPr>
+                  <pic:blipFill>
+                    <a:blip r:embed="rId30"/>
+                    <a:stretch>
+                      <a:fillRect/>
+                    </a:stretch>
+                  </pic:blipFill>
+                  <pic:spPr>
+                    <a:xfrm>
+                      <a:off x="0" y="0"/>
+                      <a:ext cx="5943600" cy="2542540"/>
+                    </a:xfrm>
+                    <a:prstGeom prst="rect">
+                      <a:avLst/>
+                    </a:prstGeom>
+                  </pic:spPr>
+                </pic:pic>
+              </a:graphicData>
+            </a:graphic>
+          </wp:inline>
+        </w:drawing>
+      </w:r>
+    </w:p>
+    <w:p/>
+    <w:p>
+      <w:r>
+        <w:t>DiscoveryServis se brine da pronadje mikroservis po svome nazivu (“payments”):</w:t>
+      </w:r>
+    </w:p>
+    <w:p>
+      <w:r>
+        <w:rPr>
+          <w:noProof/>
+        </w:rPr>
+        <w:drawing>
+          <wp:inline distT="0" distB="0" distL="0" distR="0" wp14:anchorId="10B6D2A1" wp14:editId="78F4DB3A">
+            <wp:extent cx="5943600" cy="2507615"/>
+            <wp:effectExtent l="0" t="0" r="0" b="6985"/>
+            <wp:docPr id="27" name="Picture 27"/>
+            <wp:cNvGraphicFramePr>
+              <a:graphicFrameLocks xmlns:a="http://schemas.openxmlformats.org/drawingml/2006/main" noChangeAspect="1"/>
+            </wp:cNvGraphicFramePr>
+            <a:graphic xmlns:a="http://schemas.openxmlformats.org/drawingml/2006/main">
+              <a:graphicData uri="http://schemas.openxmlformats.org/drawingml/2006/picture">
+                <pic:pic xmlns:pic="http://schemas.openxmlformats.org/drawingml/2006/picture">
+                  <pic:nvPicPr>
+                    <pic:cNvPr id="1" name=""/>
+                    <pic:cNvPicPr/>
+                  </pic:nvPicPr>
+                  <pic:blipFill>
+                    <a:blip r:embed="rId31"/>
+                    <a:stretch>
+                      <a:fillRect/>
+                    </a:stretch>
+                  </pic:blipFill>
+                  <pic:spPr>
+                    <a:xfrm>
+                      <a:off x="0" y="0"/>
+                      <a:ext cx="5943600" cy="2507615"/>
+                    </a:xfrm>
+                    <a:prstGeom prst="rect">
+                      <a:avLst/>
+                    </a:prstGeom>
+                  </pic:spPr>
+                </pic:pic>
+              </a:graphicData>
+            </a:graphic>
+          </wp:inline>
+        </w:drawing>
+      </w:r>
+    </w:p>
+    <w:p/>
+    <w:p>
+      <w:r>
+        <w:t>Na kraju to izgleda ovako</w:t>
+      </w:r>
+    </w:p>
+    <w:p>
+      <w:r>
+        <w:rPr>
+          <w:noProof/>
+        </w:rPr>
+        <w:lastRenderedPageBreak/>
+        <w:drawing>
+          <wp:inline distT="0" distB="0" distL="0" distR="0" wp14:anchorId="2A05FCF1" wp14:editId="2DAA8C5F">
+            <wp:extent cx="5181600" cy="5238750"/>
+            <wp:effectExtent l="0" t="0" r="0" b="0"/>
+            <wp:docPr id="28" name="Picture 28"/>
+            <wp:cNvGraphicFramePr>
+              <a:graphicFrameLocks xmlns:a="http://schemas.openxmlformats.org/drawingml/2006/main" noChangeAspect="1"/>
+            </wp:cNvGraphicFramePr>
+            <a:graphic xmlns:a="http://schemas.openxmlformats.org/drawingml/2006/main">
+              <a:graphicData uri="http://schemas.openxmlformats.org/drawingml/2006/picture">
+                <pic:pic xmlns:pic="http://schemas.openxmlformats.org/drawingml/2006/picture">
+                  <pic:nvPicPr>
+                    <pic:cNvPr id="1" name=""/>
+                    <pic:cNvPicPr/>
+                  </pic:nvPicPr>
+                  <pic:blipFill>
+                    <a:blip r:embed="rId32"/>
+                    <a:stretch>
+                      <a:fillRect/>
+                    </a:stretch>
+                  </pic:blipFill>
+                  <pic:spPr>
+                    <a:xfrm>
+                      <a:off x="0" y="0"/>
+                      <a:ext cx="5181600" cy="5238750"/>
+                    </a:xfrm>
+                    <a:prstGeom prst="rect">
+                      <a:avLst/>
+                    </a:prstGeom>
+                  </pic:spPr>
+                </pic:pic>
+              </a:graphicData>
+            </a:graphic>
+          </wp:inline>
+        </w:drawing>
+      </w:r>
       <w:bookmarkStart w:id="0" w:name="_GoBack"/>
       <w:bookmarkEnd w:id="0"/>
     </w:p>

</xml_diff>

<commit_message>
Azurirana dokumentacija (10.05)- Dodano par screenshot-ova za front end Azurirane verzije u package.json
</commit_message>
<xml_diff>
--- a/NWTProjekat/PaymentsModule/src/main/java/Documentation/NWT-OnGoingDocument.docx
+++ b/NWTProjekat/PaymentsModule/src/main/java/Documentation/NWT-OnGoingDocument.docx
@@ -1845,6 +1845,166 @@
                     <a:xfrm>
                       <a:off x="0" y="0"/>
                       <a:ext cx="5181600" cy="5238750"/>
+                    </a:xfrm>
+                    <a:prstGeom prst="rect">
+                      <a:avLst/>
+                    </a:prstGeom>
+                  </pic:spPr>
+                </pic:pic>
+              </a:graphicData>
+            </a:graphic>
+          </wp:inline>
+        </w:drawing>
+      </w:r>
+    </w:p>
+    <w:p>
+      <w:r>
+        <w:br w:type="page"/>
+      </w:r>
+    </w:p>
+    <w:p>
+      <w:r>
+        <w:lastRenderedPageBreak/>
+        <w:t>Drugi dio – poslije 1. Parcijale</w:t>
+      </w:r>
+    </w:p>
+    <w:p/>
+    <w:p>
+      <w:r>
+        <w:t xml:space="preserve">Za frontend aplikaciju izabrali smo Angular v4.0. </w:t>
+      </w:r>
+    </w:p>
+    <w:p>
+      <w:r>
+        <w:t>Izgled Login page stranice dat je ispod:</w:t>
+      </w:r>
+    </w:p>
+    <w:p>
+      <w:r>
+        <w:rPr>
+          <w:noProof/>
+        </w:rPr>
+        <w:drawing>
+          <wp:inline distT="0" distB="0" distL="0" distR="0" wp14:anchorId="7FDE392F" wp14:editId="353C15B1">
+            <wp:extent cx="4591050" cy="2691356"/>
+            <wp:effectExtent l="0" t="0" r="0" b="0"/>
+            <wp:docPr id="29" name="Picture 29"/>
+            <wp:cNvGraphicFramePr>
+              <a:graphicFrameLocks xmlns:a="http://schemas.openxmlformats.org/drawingml/2006/main" noChangeAspect="1"/>
+            </wp:cNvGraphicFramePr>
+            <a:graphic xmlns:a="http://schemas.openxmlformats.org/drawingml/2006/main">
+              <a:graphicData uri="http://schemas.openxmlformats.org/drawingml/2006/picture">
+                <pic:pic xmlns:pic="http://schemas.openxmlformats.org/drawingml/2006/picture">
+                  <pic:nvPicPr>
+                    <pic:cNvPr id="1" name=""/>
+                    <pic:cNvPicPr/>
+                  </pic:nvPicPr>
+                  <pic:blipFill>
+                    <a:blip r:embed="rId33"/>
+                    <a:stretch>
+                      <a:fillRect/>
+                    </a:stretch>
+                  </pic:blipFill>
+                  <pic:spPr>
+                    <a:xfrm>
+                      <a:off x="0" y="0"/>
+                      <a:ext cx="4602178" cy="2697880"/>
+                    </a:xfrm>
+                    <a:prstGeom prst="rect">
+                      <a:avLst/>
+                    </a:prstGeom>
+                  </pic:spPr>
+                </pic:pic>
+              </a:graphicData>
+            </a:graphic>
+          </wp:inline>
+        </w:drawing>
+      </w:r>
+    </w:p>
+    <w:p/>
+    <w:p>
+      <w:r>
+        <w:t>Sidebar menu izgleda ovako:</w:t>
+      </w:r>
+    </w:p>
+    <w:p>
+      <w:r>
+        <w:rPr>
+          <w:noProof/>
+        </w:rPr>
+        <w:drawing>
+          <wp:inline distT="0" distB="0" distL="0" distR="0" wp14:anchorId="3D5ADC91" wp14:editId="7A0140F0">
+            <wp:extent cx="1672839" cy="3314700"/>
+            <wp:effectExtent l="0" t="0" r="3810" b="0"/>
+            <wp:docPr id="30" name="Picture 30"/>
+            <wp:cNvGraphicFramePr>
+              <a:graphicFrameLocks xmlns:a="http://schemas.openxmlformats.org/drawingml/2006/main" noChangeAspect="1"/>
+            </wp:cNvGraphicFramePr>
+            <a:graphic xmlns:a="http://schemas.openxmlformats.org/drawingml/2006/main">
+              <a:graphicData uri="http://schemas.openxmlformats.org/drawingml/2006/picture">
+                <pic:pic xmlns:pic="http://schemas.openxmlformats.org/drawingml/2006/picture">
+                  <pic:nvPicPr>
+                    <pic:cNvPr id="1" name=""/>
+                    <pic:cNvPicPr/>
+                  </pic:nvPicPr>
+                  <pic:blipFill>
+                    <a:blip r:embed="rId34"/>
+                    <a:stretch>
+                      <a:fillRect/>
+                    </a:stretch>
+                  </pic:blipFill>
+                  <pic:spPr>
+                    <a:xfrm>
+                      <a:off x="0" y="0"/>
+                      <a:ext cx="1684684" cy="3338170"/>
+                    </a:xfrm>
+                    <a:prstGeom prst="rect">
+                      <a:avLst/>
+                    </a:prstGeom>
+                  </pic:spPr>
+                </pic:pic>
+              </a:graphicData>
+            </a:graphic>
+          </wp:inline>
+        </w:drawing>
+      </w:r>
+    </w:p>
+    <w:p>
+      <w:r>
+        <w:t>Forma domestic payment ce se nalaziti ovdje</w:t>
+      </w:r>
+    </w:p>
+    <w:p>
+      <w:r>
+        <w:rPr>
+          <w:noProof/>
+        </w:rPr>
+        <w:lastRenderedPageBreak/>
+        <w:drawing>
+          <wp:inline distT="0" distB="0" distL="0" distR="0" wp14:anchorId="689ED58A" wp14:editId="001057D0">
+            <wp:extent cx="5943600" cy="4100195"/>
+            <wp:effectExtent l="0" t="0" r="0" b="0"/>
+            <wp:docPr id="31" name="Picture 31"/>
+            <wp:cNvGraphicFramePr>
+              <a:graphicFrameLocks xmlns:a="http://schemas.openxmlformats.org/drawingml/2006/main" noChangeAspect="1"/>
+            </wp:cNvGraphicFramePr>
+            <a:graphic xmlns:a="http://schemas.openxmlformats.org/drawingml/2006/main">
+              <a:graphicData uri="http://schemas.openxmlformats.org/drawingml/2006/picture">
+                <pic:pic xmlns:pic="http://schemas.openxmlformats.org/drawingml/2006/picture">
+                  <pic:nvPicPr>
+                    <pic:cNvPr id="1" name=""/>
+                    <pic:cNvPicPr/>
+                  </pic:nvPicPr>
+                  <pic:blipFill>
+                    <a:blip r:embed="rId35"/>
+                    <a:stretch>
+                      <a:fillRect/>
+                    </a:stretch>
+                  </pic:blipFill>
+                  <pic:spPr>
+                    <a:xfrm>
+                      <a:off x="0" y="0"/>
+                      <a:ext cx="5943600" cy="4100195"/>
                     </a:xfrm>
                     <a:prstGeom prst="rect">
                       <a:avLst/>

</xml_diff>

<commit_message>
[API] - Izmjene na UsersService-u (dodan EP za reset passworda) [WEB] - Dodana mogucnost reseta passworda Azuriran dokument za vjezbe 31.05.2017
</commit_message>
<xml_diff>
--- a/NWTProjekat/PaymentsModule/src/main/java/Documentation/NWT-OnGoingDocument.docx
+++ b/NWTProjekat/PaymentsModule/src/main/java/Documentation/NWT-OnGoingDocument.docx
@@ -2354,9 +2354,316 @@
         </w:drawing>
       </w:r>
     </w:p>
+    <w:p/>
+    <w:p>
+      <w:r>
+        <w:lastRenderedPageBreak/>
+        <w:t>Zadatak za sedmicu od 22.5 – 26.5</w:t>
+      </w:r>
+    </w:p>
+    <w:p>
+      <w:r>
+        <w:t>Sign in page:</w:t>
+      </w:r>
+    </w:p>
+    <w:p/>
+    <w:p>
+      <w:r>
+        <w:rPr>
+          <w:noProof/>
+        </w:rPr>
+        <w:drawing>
+          <wp:inline distT="0" distB="0" distL="0" distR="0" wp14:anchorId="7C8DC95B" wp14:editId="56604465">
+            <wp:extent cx="5943600" cy="3182620"/>
+            <wp:effectExtent l="0" t="0" r="0" b="0"/>
+            <wp:docPr id="39" name="Picture 39"/>
+            <wp:cNvGraphicFramePr>
+              <a:graphicFrameLocks xmlns:a="http://schemas.openxmlformats.org/drawingml/2006/main" noChangeAspect="1"/>
+            </wp:cNvGraphicFramePr>
+            <a:graphic xmlns:a="http://schemas.openxmlformats.org/drawingml/2006/main">
+              <a:graphicData uri="http://schemas.openxmlformats.org/drawingml/2006/picture">
+                <pic:pic xmlns:pic="http://schemas.openxmlformats.org/drawingml/2006/picture">
+                  <pic:nvPicPr>
+                    <pic:cNvPr id="1" name=""/>
+                    <pic:cNvPicPr/>
+                  </pic:nvPicPr>
+                  <pic:blipFill>
+                    <a:blip r:embed="rId43"/>
+                    <a:stretch>
+                      <a:fillRect/>
+                    </a:stretch>
+                  </pic:blipFill>
+                  <pic:spPr>
+                    <a:xfrm>
+                      <a:off x="0" y="0"/>
+                      <a:ext cx="5943600" cy="3182620"/>
+                    </a:xfrm>
+                    <a:prstGeom prst="rect">
+                      <a:avLst/>
+                    </a:prstGeom>
+                  </pic:spPr>
+                </pic:pic>
+              </a:graphicData>
+            </a:graphic>
+          </wp:inline>
+        </w:drawing>
+      </w:r>
+    </w:p>
+    <w:p>
+      <w:r>
+        <w:t>Forgot password page:</w:t>
+      </w:r>
+    </w:p>
+    <w:p>
+      <w:r>
+        <w:rPr>
+          <w:noProof/>
+        </w:rPr>
+        <w:drawing>
+          <wp:inline distT="0" distB="0" distL="0" distR="0" wp14:anchorId="6898F4BE" wp14:editId="540A3E1A">
+            <wp:extent cx="5943600" cy="2449830"/>
+            <wp:effectExtent l="0" t="0" r="0" b="7620"/>
+            <wp:docPr id="40" name="Picture 40"/>
+            <wp:cNvGraphicFramePr>
+              <a:graphicFrameLocks xmlns:a="http://schemas.openxmlformats.org/drawingml/2006/main" noChangeAspect="1"/>
+            </wp:cNvGraphicFramePr>
+            <a:graphic xmlns:a="http://schemas.openxmlformats.org/drawingml/2006/main">
+              <a:graphicData uri="http://schemas.openxmlformats.org/drawingml/2006/picture">
+                <pic:pic xmlns:pic="http://schemas.openxmlformats.org/drawingml/2006/picture">
+                  <pic:nvPicPr>
+                    <pic:cNvPr id="1" name=""/>
+                    <pic:cNvPicPr/>
+                  </pic:nvPicPr>
+                  <pic:blipFill>
+                    <a:blip r:embed="rId44"/>
+                    <a:stretch>
+                      <a:fillRect/>
+                    </a:stretch>
+                  </pic:blipFill>
+                  <pic:spPr>
+                    <a:xfrm>
+                      <a:off x="0" y="0"/>
+                      <a:ext cx="5943600" cy="2449830"/>
+                    </a:xfrm>
+                    <a:prstGeom prst="rect">
+                      <a:avLst/>
+                    </a:prstGeom>
+                  </pic:spPr>
+                </pic:pic>
+              </a:graphicData>
+            </a:graphic>
+          </wp:inline>
+        </w:drawing>
+      </w:r>
+    </w:p>
+    <w:p/>
+    <w:p/>
+    <w:p/>
+    <w:p/>
+    <w:p>
+      <w:r>
+        <w:lastRenderedPageBreak/>
+        <w:t>Zadatak za sedmicu 29.05  - 02.06</w:t>
+      </w:r>
+    </w:p>
+    <w:p>
+      <w:r>
+        <w:t>Sekcija za dodavanje korisnika (inace se ovo radi u banci kroz neku drugu aplikaciju ali eto napravili smo da ce admin moci dodati korisnike kroz ovu)</w:t>
+      </w:r>
+    </w:p>
+    <w:p>
+      <w:r>
+        <w:rPr>
+          <w:noProof/>
+        </w:rPr>
+        <w:drawing>
+          <wp:inline distT="0" distB="0" distL="0" distR="0" wp14:anchorId="2A993DBA" wp14:editId="4C78E44F">
+            <wp:extent cx="5943600" cy="2557145"/>
+            <wp:effectExtent l="0" t="0" r="0" b="0"/>
+            <wp:docPr id="41" name="Picture 41"/>
+            <wp:cNvGraphicFramePr>
+              <a:graphicFrameLocks xmlns:a="http://schemas.openxmlformats.org/drawingml/2006/main" noChangeAspect="1"/>
+            </wp:cNvGraphicFramePr>
+            <a:graphic xmlns:a="http://schemas.openxmlformats.org/drawingml/2006/main">
+              <a:graphicData uri="http://schemas.openxmlformats.org/drawingml/2006/picture">
+                <pic:pic xmlns:pic="http://schemas.openxmlformats.org/drawingml/2006/picture">
+                  <pic:nvPicPr>
+                    <pic:cNvPr id="1" name=""/>
+                    <pic:cNvPicPr/>
+                  </pic:nvPicPr>
+                  <pic:blipFill>
+                    <a:blip r:embed="rId45"/>
+                    <a:stretch>
+                      <a:fillRect/>
+                    </a:stretch>
+                  </pic:blipFill>
+                  <pic:spPr>
+                    <a:xfrm>
+                      <a:off x="0" y="0"/>
+                      <a:ext cx="5943600" cy="2557145"/>
+                    </a:xfrm>
+                    <a:prstGeom prst="rect">
+                      <a:avLst/>
+                    </a:prstGeom>
+                  </pic:spPr>
+                </pic:pic>
+              </a:graphicData>
+            </a:graphic>
+          </wp:inline>
+        </w:drawing>
+      </w:r>
+    </w:p>
+    <w:p/>
+    <w:p>
+      <w:r>
+        <w:t>Pregled korisnika:</w:t>
+      </w:r>
+    </w:p>
+    <w:p>
+      <w:r>
+        <w:rPr>
+          <w:noProof/>
+        </w:rPr>
+        <w:drawing>
+          <wp:inline distT="0" distB="0" distL="0" distR="0" wp14:anchorId="0530DA57" wp14:editId="074788D0">
+            <wp:extent cx="5943600" cy="2057400"/>
+            <wp:effectExtent l="0" t="0" r="0" b="0"/>
+            <wp:docPr id="42" name="Picture 42"/>
+            <wp:cNvGraphicFramePr>
+              <a:graphicFrameLocks xmlns:a="http://schemas.openxmlformats.org/drawingml/2006/main" noChangeAspect="1"/>
+            </wp:cNvGraphicFramePr>
+            <a:graphic xmlns:a="http://schemas.openxmlformats.org/drawingml/2006/main">
+              <a:graphicData uri="http://schemas.openxmlformats.org/drawingml/2006/picture">
+                <pic:pic xmlns:pic="http://schemas.openxmlformats.org/drawingml/2006/picture">
+                  <pic:nvPicPr>
+                    <pic:cNvPr id="1" name=""/>
+                    <pic:cNvPicPr/>
+                  </pic:nvPicPr>
+                  <pic:blipFill>
+                    <a:blip r:embed="rId46"/>
+                    <a:stretch>
+                      <a:fillRect/>
+                    </a:stretch>
+                  </pic:blipFill>
+                  <pic:spPr>
+                    <a:xfrm>
+                      <a:off x="0" y="0"/>
+                      <a:ext cx="5943600" cy="2057400"/>
+                    </a:xfrm>
+                    <a:prstGeom prst="rect">
+                      <a:avLst/>
+                    </a:prstGeom>
+                  </pic:spPr>
+                </pic:pic>
+              </a:graphicData>
+            </a:graphic>
+          </wp:inline>
+        </w:drawing>
+      </w:r>
+    </w:p>
+    <w:p/>
+    <w:p>
+      <w:r>
+        <w:br w:type="page"/>
+      </w:r>
+    </w:p>
     <w:p>
       <w:bookmarkStart w:id="0" w:name="_GoBack"/>
       <w:bookmarkEnd w:id="0"/>
+      <w:r>
+        <w:lastRenderedPageBreak/>
+        <w:t>Slanje mail-a za reset passworda:</w:t>
+      </w:r>
+    </w:p>
+    <w:p>
+      <w:r>
+        <w:rPr>
+          <w:noProof/>
+        </w:rPr>
+        <w:drawing>
+          <wp:inline distT="0" distB="0" distL="0" distR="0" wp14:anchorId="16658E7D" wp14:editId="6DB95557">
+            <wp:extent cx="5943600" cy="3446145"/>
+            <wp:effectExtent l="0" t="0" r="0" b="1905"/>
+            <wp:docPr id="43" name="Picture 43"/>
+            <wp:cNvGraphicFramePr>
+              <a:graphicFrameLocks xmlns:a="http://schemas.openxmlformats.org/drawingml/2006/main" noChangeAspect="1"/>
+            </wp:cNvGraphicFramePr>
+            <a:graphic xmlns:a="http://schemas.openxmlformats.org/drawingml/2006/main">
+              <a:graphicData uri="http://schemas.openxmlformats.org/drawingml/2006/picture">
+                <pic:pic xmlns:pic="http://schemas.openxmlformats.org/drawingml/2006/picture">
+                  <pic:nvPicPr>
+                    <pic:cNvPr id="1" name=""/>
+                    <pic:cNvPicPr/>
+                  </pic:nvPicPr>
+                  <pic:blipFill>
+                    <a:blip r:embed="rId47"/>
+                    <a:stretch>
+                      <a:fillRect/>
+                    </a:stretch>
+                  </pic:blipFill>
+                  <pic:spPr>
+                    <a:xfrm>
+                      <a:off x="0" y="0"/>
+                      <a:ext cx="5943600" cy="3446145"/>
+                    </a:xfrm>
+                    <a:prstGeom prst="rect">
+                      <a:avLst/>
+                    </a:prstGeom>
+                  </pic:spPr>
+                </pic:pic>
+              </a:graphicData>
+            </a:graphic>
+          </wp:inline>
+        </w:drawing>
+      </w:r>
+    </w:p>
+    <w:p/>
+    <w:p>
+      <w:r>
+        <w:t>EMAIL izgleda ovako:</w:t>
+      </w:r>
+    </w:p>
+    <w:p>
+      <w:r>
+        <w:rPr>
+          <w:noProof/>
+        </w:rPr>
+        <w:drawing>
+          <wp:inline distT="0" distB="0" distL="0" distR="0" wp14:anchorId="65F922C4" wp14:editId="1DD838E8">
+            <wp:extent cx="4610100" cy="1752600"/>
+            <wp:effectExtent l="0" t="0" r="0" b="0"/>
+            <wp:docPr id="44" name="Picture 44"/>
+            <wp:cNvGraphicFramePr>
+              <a:graphicFrameLocks xmlns:a="http://schemas.openxmlformats.org/drawingml/2006/main" noChangeAspect="1"/>
+            </wp:cNvGraphicFramePr>
+            <a:graphic xmlns:a="http://schemas.openxmlformats.org/drawingml/2006/main">
+              <a:graphicData uri="http://schemas.openxmlformats.org/drawingml/2006/picture">
+                <pic:pic xmlns:pic="http://schemas.openxmlformats.org/drawingml/2006/picture">
+                  <pic:nvPicPr>
+                    <pic:cNvPr id="1" name=""/>
+                    <pic:cNvPicPr/>
+                  </pic:nvPicPr>
+                  <pic:blipFill>
+                    <a:blip r:embed="rId48"/>
+                    <a:stretch>
+                      <a:fillRect/>
+                    </a:stretch>
+                  </pic:blipFill>
+                  <pic:spPr>
+                    <a:xfrm>
+                      <a:off x="0" y="0"/>
+                      <a:ext cx="4610100" cy="1752600"/>
+                    </a:xfrm>
+                    <a:prstGeom prst="rect">
+                      <a:avLst/>
+                    </a:prstGeom>
+                  </pic:spPr>
+                </pic:pic>
+              </a:graphicData>
+            </a:graphic>
+          </wp:inline>
+        </w:drawing>
+      </w:r>
     </w:p>
     <w:sectPr>
       <w:pgSz w:w="12240" w:h="15840"/>

</xml_diff>